<commit_message>
added menu images to user manual
</commit_message>
<xml_diff>
--- a/Manuale Utente HackIT.docx
+++ b/Manuale Utente HackIT.docx
@@ -552,6 +552,13 @@
     </w:p>
     <w:sdt>
       <w:sdtPr>
+        <w:rPr>
+          <w:rFonts w:asciiTheme="minorHAnsi" w:eastAsiaTheme="minorHAnsi" w:hAnsiTheme="minorHAnsi" w:cstheme="minorBidi"/>
+          <w:color w:val="auto"/>
+          <w:sz w:val="22"/>
+          <w:szCs w:val="22"/>
+          <w:lang w:eastAsia="en-US"/>
+        </w:rPr>
         <w:id w:val="1487820717"/>
         <w:docPartObj>
           <w:docPartGallery w:val="Table of Contents"/>
@@ -560,13 +567,8 @@
       </w:sdtPr>
       <w:sdtEndPr>
         <w:rPr>
-          <w:rFonts w:asciiTheme="minorHAnsi" w:eastAsiaTheme="minorHAnsi" w:hAnsiTheme="minorHAnsi" w:cstheme="minorBidi"/>
           <w:b/>
           <w:bCs/>
-          <w:color w:val="auto"/>
-          <w:sz w:val="22"/>
-          <w:szCs w:val="22"/>
-          <w:lang w:eastAsia="en-US"/>
         </w:rPr>
       </w:sdtEndPr>
       <w:sdtContent>
@@ -1794,8 +1796,6 @@
           <w:szCs w:val="26"/>
         </w:rPr>
       </w:pPr>
-      <w:bookmarkStart w:id="2" w:name="_GoBack"/>
-      <w:bookmarkEnd w:id="2"/>
     </w:p>
     <w:p>
       <w:pPr>
@@ -1916,7 +1916,7 @@
         </w:rPr>
         <w:br w:type="page"/>
       </w:r>
-      <w:bookmarkStart w:id="3" w:name="_Toc41665159"/>
+      <w:bookmarkStart w:id="2" w:name="_Toc41665159"/>
       <w:r>
         <w:rPr>
           <w:rStyle w:val="Titolo1Carattere"/>
@@ -1927,7 +1927,7 @@
         <w:lastRenderedPageBreak/>
         <w:t>Requisiti di installazione</w:t>
       </w:r>
-      <w:bookmarkEnd w:id="3"/>
+      <w:bookmarkEnd w:id="2"/>
     </w:p>
     <w:p>
       <w:pPr>
@@ -1939,7 +1939,7 @@
           <w:szCs w:val="26"/>
         </w:rPr>
       </w:pPr>
-      <w:bookmarkStart w:id="4" w:name="_Toc41665160"/>
+      <w:bookmarkStart w:id="3" w:name="_Toc41665160"/>
       <w:r>
         <w:rPr>
           <w:rStyle w:val="Titolo2Carattere"/>
@@ -1949,7 +1949,7 @@
         </w:rPr>
         <w:t>Requisiti minimi</w:t>
       </w:r>
-      <w:bookmarkEnd w:id="4"/>
+      <w:bookmarkEnd w:id="3"/>
     </w:p>
     <w:p>
       <w:pPr>
@@ -2038,7 +2038,7 @@
           <w:szCs w:val="26"/>
         </w:rPr>
       </w:pPr>
-      <w:bookmarkStart w:id="5" w:name="_Toc41665161"/>
+      <w:bookmarkStart w:id="4" w:name="_Toc41665161"/>
       <w:r>
         <w:rPr>
           <w:rStyle w:val="Titolo2Carattere"/>
@@ -2048,7 +2048,7 @@
         </w:rPr>
         <w:t>Requisiti Consigliati</w:t>
       </w:r>
-      <w:bookmarkEnd w:id="5"/>
+      <w:bookmarkEnd w:id="4"/>
     </w:p>
     <w:p>
       <w:pPr>
@@ -2145,7 +2145,7 @@
           <w:szCs w:val="26"/>
         </w:rPr>
       </w:pPr>
-      <w:bookmarkStart w:id="6" w:name="_Toc41665162"/>
+      <w:bookmarkStart w:id="5" w:name="_Toc41665162"/>
       <w:r>
         <w:rPr>
           <w:rStyle w:val="Titolo1Carattere"/>
@@ -2155,7 +2155,7 @@
         </w:rPr>
         <w:t>Installazione</w:t>
       </w:r>
-      <w:bookmarkEnd w:id="6"/>
+      <w:bookmarkEnd w:id="5"/>
     </w:p>
     <w:p>
       <w:pPr>
@@ -2196,7 +2196,7 @@
           <w:bCs/>
         </w:rPr>
       </w:pPr>
-      <w:bookmarkStart w:id="7" w:name="_Toc41665163"/>
+      <w:bookmarkStart w:id="6" w:name="_Toc41665163"/>
       <w:r>
         <w:rPr>
           <w:b/>
@@ -2204,7 +2204,7 @@
         </w:rPr>
         <w:t>Avvio</w:t>
       </w:r>
-      <w:bookmarkEnd w:id="7"/>
+      <w:bookmarkEnd w:id="6"/>
     </w:p>
     <w:p>
       <w:pPr>
@@ -2269,7 +2269,7 @@
           <w:bCs/>
         </w:rPr>
       </w:pPr>
-      <w:bookmarkStart w:id="8" w:name="_Toc41665164"/>
+      <w:bookmarkStart w:id="7" w:name="_Toc41665164"/>
       <w:r>
         <w:rPr>
           <w:rFonts w:cstheme="majorHAnsi"/>
@@ -2279,7 +2279,7 @@
         <w:lastRenderedPageBreak/>
         <w:t>Schermate principali</w:t>
       </w:r>
-      <w:bookmarkEnd w:id="8"/>
+      <w:bookmarkEnd w:id="7"/>
     </w:p>
     <w:p>
       <w:pPr>
@@ -2292,7 +2292,76 @@
           <w:bCs/>
         </w:rPr>
       </w:pPr>
-      <w:bookmarkStart w:id="9" w:name="_Toc41665165"/>
+      <w:bookmarkStart w:id="8" w:name="_Toc41665165"/>
+      <w:r>
+        <w:rPr>
+          <w:noProof/>
+          <w:sz w:val="24"/>
+          <w:szCs w:val="24"/>
+        </w:rPr>
+        <w:drawing>
+          <wp:anchor distT="0" distB="0" distL="114300" distR="114300" simplePos="0" relativeHeight="251662336" behindDoc="0" locked="0" layoutInCell="1" allowOverlap="1">
+            <wp:simplePos x="0" y="0"/>
+            <wp:positionH relativeFrom="margin">
+              <wp:posOffset>562610</wp:posOffset>
+            </wp:positionH>
+            <wp:positionV relativeFrom="paragraph">
+              <wp:posOffset>481330</wp:posOffset>
+            </wp:positionV>
+            <wp:extent cx="5086350" cy="2842260"/>
+            <wp:effectExtent l="0" t="0" r="0" b="0"/>
+            <wp:wrapTopAndBottom/>
+            <wp:docPr id="3" name="Immagine 3"/>
+            <wp:cNvGraphicFramePr>
+              <a:graphicFrameLocks xmlns:a="http://schemas.openxmlformats.org/drawingml/2006/main" noChangeAspect="1"/>
+            </wp:cNvGraphicFramePr>
+            <a:graphic xmlns:a="http://schemas.openxmlformats.org/drawingml/2006/main">
+              <a:graphicData uri="http://schemas.openxmlformats.org/drawingml/2006/picture">
+                <pic:pic xmlns:pic="http://schemas.openxmlformats.org/drawingml/2006/picture">
+                  <pic:nvPicPr>
+                    <pic:cNvPr id="0" name="Picture 1"/>
+                    <pic:cNvPicPr>
+                      <a:picLocks noChangeAspect="1" noChangeArrowheads="1"/>
+                    </pic:cNvPicPr>
+                  </pic:nvPicPr>
+                  <pic:blipFill>
+                    <a:blip r:embed="rId8" cstate="print">
+                      <a:extLst>
+                        <a:ext uri="{28A0092B-C50C-407E-A947-70E740481C1C}">
+                          <a14:useLocalDpi xmlns:a14="http://schemas.microsoft.com/office/drawing/2010/main" val="0"/>
+                        </a:ext>
+                      </a:extLst>
+                    </a:blip>
+                    <a:srcRect/>
+                    <a:stretch>
+                      <a:fillRect/>
+                    </a:stretch>
+                  </pic:blipFill>
+                  <pic:spPr bwMode="auto">
+                    <a:xfrm>
+                      <a:off x="0" y="0"/>
+                      <a:ext cx="5086350" cy="2842260"/>
+                    </a:xfrm>
+                    <a:prstGeom prst="rect">
+                      <a:avLst/>
+                    </a:prstGeom>
+                    <a:noFill/>
+                    <a:ln>
+                      <a:noFill/>
+                    </a:ln>
+                  </pic:spPr>
+                </pic:pic>
+              </a:graphicData>
+            </a:graphic>
+            <wp14:sizeRelH relativeFrom="margin">
+              <wp14:pctWidth>0</wp14:pctWidth>
+            </wp14:sizeRelH>
+            <wp14:sizeRelV relativeFrom="margin">
+              <wp14:pctHeight>0</wp14:pctHeight>
+            </wp14:sizeRelV>
+          </wp:anchor>
+        </w:drawing>
+      </w:r>
       <w:r>
         <w:rPr>
           <w:rStyle w:val="Titolo2Carattere"/>
@@ -2302,7 +2371,7 @@
         </w:rPr>
         <w:t>Menu Principale</w:t>
       </w:r>
-      <w:bookmarkEnd w:id="9"/>
+      <w:bookmarkEnd w:id="8"/>
     </w:p>
     <w:p>
       <w:pPr>
@@ -2314,12 +2383,120 @@
           <w:szCs w:val="24"/>
         </w:rPr>
       </w:pPr>
-      <w:r>
-        <w:rPr>
-          <w:sz w:val="24"/>
-          <w:szCs w:val="24"/>
-        </w:rPr>
-        <w:t>NB. Mettere immagine</w:t>
+    </w:p>
+    <w:p>
+      <w:pPr>
+        <w:rPr>
+          <w:rFonts w:cstheme="majorHAnsi"/>
+          <w:sz w:val="24"/>
+          <w:szCs w:val="24"/>
+        </w:rPr>
+      </w:pPr>
+      <w:r>
+        <w:rPr>
+          <w:rFonts w:cstheme="majorHAnsi"/>
+          <w:sz w:val="24"/>
+          <w:szCs w:val="24"/>
+        </w:rPr>
+        <w:t>Nel menu principale si potrà</w:t>
+      </w:r>
+      <w:r>
+        <w:rPr>
+          <w:rFonts w:cstheme="majorHAnsi"/>
+          <w:sz w:val="24"/>
+          <w:szCs w:val="24"/>
+        </w:rPr>
+        <w:t>:</w:t>
+      </w:r>
+    </w:p>
+    <w:p>
+      <w:pPr>
+        <w:pStyle w:val="Paragrafoelenco"/>
+        <w:numPr>
+          <w:ilvl w:val="0"/>
+          <w:numId w:val="12"/>
+        </w:numPr>
+        <w:rPr>
+          <w:rFonts w:cstheme="majorHAnsi"/>
+          <w:sz w:val="24"/>
+          <w:szCs w:val="24"/>
+        </w:rPr>
+      </w:pPr>
+      <w:r>
+        <w:rPr>
+          <w:rFonts w:cstheme="majorHAnsi"/>
+          <w:sz w:val="24"/>
+          <w:szCs w:val="24"/>
+        </w:rPr>
+        <w:t>I</w:t>
+      </w:r>
+      <w:r>
+        <w:rPr>
+          <w:rFonts w:cstheme="majorHAnsi"/>
+          <w:sz w:val="24"/>
+          <w:szCs w:val="24"/>
+        </w:rPr>
+        <w:t>niziare a giocare</w:t>
+      </w:r>
+    </w:p>
+    <w:p>
+      <w:pPr>
+        <w:pStyle w:val="Paragrafoelenco"/>
+        <w:numPr>
+          <w:ilvl w:val="0"/>
+          <w:numId w:val="12"/>
+        </w:numPr>
+        <w:rPr>
+          <w:rFonts w:cstheme="majorHAnsi"/>
+          <w:sz w:val="24"/>
+          <w:szCs w:val="24"/>
+        </w:rPr>
+      </w:pPr>
+      <w:r>
+        <w:rPr>
+          <w:rFonts w:cstheme="majorHAnsi"/>
+          <w:sz w:val="24"/>
+          <w:szCs w:val="24"/>
+        </w:rPr>
+        <w:t>O</w:t>
+      </w:r>
+      <w:r>
+        <w:rPr>
+          <w:rFonts w:cstheme="majorHAnsi"/>
+          <w:sz w:val="24"/>
+          <w:szCs w:val="24"/>
+        </w:rPr>
+        <w:t xml:space="preserve">ttenere informazioni riguardanti sviluppatori e ringraziamenti </w:t>
+      </w:r>
+    </w:p>
+    <w:p>
+      <w:pPr>
+        <w:pStyle w:val="Paragrafoelenco"/>
+        <w:numPr>
+          <w:ilvl w:val="0"/>
+          <w:numId w:val="12"/>
+        </w:numPr>
+        <w:rPr>
+          <w:rFonts w:cstheme="majorHAnsi"/>
+          <w:sz w:val="24"/>
+          <w:szCs w:val="24"/>
+        </w:rPr>
+      </w:pPr>
+      <w:r>
+        <w:rPr>
+          <w:rFonts w:cstheme="majorHAnsi"/>
+          <w:sz w:val="24"/>
+          <w:szCs w:val="24"/>
+        </w:rPr>
+        <w:t>U</w:t>
+      </w:r>
+      <w:r>
+        <w:rPr>
+          <w:rFonts w:cstheme="majorHAnsi"/>
+          <w:sz w:val="24"/>
+          <w:szCs w:val="24"/>
+        </w:rPr>
+        <w:t xml:space="preserve">scire dal gioco, previa apposita conferma </w:t>
       </w:r>
     </w:p>
     <w:p>
@@ -2335,6 +2512,7 @@
           <w:rStyle w:val="Titolo2Carattere"/>
           <w:b/>
           <w:bCs/>
+          <w:noProof/>
         </w:rPr>
         <w:drawing>
           <wp:anchor distT="0" distB="0" distL="114300" distR="114300" simplePos="0" relativeHeight="251658240" behindDoc="0" locked="0" layoutInCell="1" allowOverlap="1">
@@ -2362,7 +2540,7 @@
                     </pic:cNvPicPr>
                   </pic:nvPicPr>
                   <pic:blipFill>
-                    <a:blip r:embed="rId8">
+                    <a:blip r:embed="rId9">
                       <a:extLst>
                         <a:ext uri="{28A0092B-C50C-407E-A947-70E740481C1C}">
                           <a14:useLocalDpi xmlns:a14="http://schemas.microsoft.com/office/drawing/2010/main" val="0"/>
@@ -2399,7 +2577,7 @@
           </wp:anchor>
         </w:drawing>
       </w:r>
-      <w:bookmarkStart w:id="10" w:name="_Toc41665166"/>
+      <w:bookmarkStart w:id="9" w:name="_Toc41665166"/>
       <w:r>
         <w:rPr>
           <w:rStyle w:val="Titolo2Carattere"/>
@@ -2416,7 +2594,7 @@
         </w:rPr>
         <w:t>chermata platform</w:t>
       </w:r>
-      <w:bookmarkEnd w:id="10"/>
+      <w:bookmarkEnd w:id="9"/>
     </w:p>
     <w:p>
       <w:pPr>
@@ -2442,75 +2620,16 @@
           <w:sz w:val="24"/>
           <w:szCs w:val="24"/>
         </w:rPr>
-        <w:t xml:space="preserve">In una schermata generica del gioco Platform il giocatore avrà informazioni sulla quantità di vite rimaste, informazioni sensibili ottenute e quantità di valuta </w:t>
-      </w:r>
-      <w:r>
-        <w:rPr>
-          <w:rFonts w:cstheme="minorHAnsi"/>
-          <w:sz w:val="24"/>
-          <w:szCs w:val="24"/>
-        </w:rPr>
-        <w:t>attualmente in possesso</w:t>
-      </w:r>
-      <w:r>
-        <w:rPr>
-          <w:rFonts w:cstheme="minorHAnsi"/>
-          <w:sz w:val="24"/>
-          <w:szCs w:val="24"/>
-        </w:rPr>
-        <w:t xml:space="preserve">. </w:t>
-      </w:r>
-    </w:p>
-    <w:p>
-      <w:pPr>
-        <w:jc w:val="both"/>
-        <w:rPr>
-          <w:rFonts w:cstheme="minorHAnsi"/>
-          <w:sz w:val="24"/>
-          <w:szCs w:val="24"/>
-        </w:rPr>
-      </w:pPr>
-      <w:r>
-        <w:rPr>
-          <w:rFonts w:cstheme="minorHAnsi"/>
-          <w:sz w:val="24"/>
-          <w:szCs w:val="24"/>
-        </w:rPr>
-        <w:t xml:space="preserve">Il movimento dell’avatar di gioco avverrà attraverso la pressione dei tasti A per il movimento a sinistra e D </w:t>
-      </w:r>
-      <w:r>
-        <w:rPr>
-          <w:rFonts w:cstheme="minorHAnsi"/>
-          <w:sz w:val="24"/>
-          <w:szCs w:val="24"/>
-        </w:rPr>
-        <w:t>per il movimento a destra. Il salto avverrà attraverso la pressione della barra spaziatrice</w:t>
-      </w:r>
-      <w:r>
-        <w:rPr>
-          <w:rFonts w:cstheme="minorHAnsi"/>
-          <w:sz w:val="24"/>
-          <w:szCs w:val="24"/>
-        </w:rPr>
-        <w:t>.</w:t>
-      </w:r>
-    </w:p>
-    <w:p>
-      <w:pPr>
-        <w:jc w:val="both"/>
-        <w:rPr>
-          <w:rFonts w:cstheme="minorHAnsi"/>
-          <w:sz w:val="24"/>
-          <w:szCs w:val="24"/>
-        </w:rPr>
-      </w:pPr>
-      <w:r>
-        <w:rPr>
-          <w:rFonts w:cstheme="minorHAnsi"/>
-          <w:sz w:val="24"/>
-          <w:szCs w:val="24"/>
-        </w:rPr>
-        <w:t xml:space="preserve"> Elementi di interazione sullo schermo sono:</w:t>
+        <w:lastRenderedPageBreak/>
+        <w:t>In una schermata generica del gioco Platform il giocatore avrà informazioni su</w:t>
+      </w:r>
+      <w:r>
+        <w:rPr>
+          <w:rFonts w:cstheme="minorHAnsi"/>
+          <w:sz w:val="24"/>
+          <w:szCs w:val="24"/>
+        </w:rPr>
+        <w:t>:</w:t>
       </w:r>
     </w:p>
     <w:p>
@@ -2518,7 +2637,7 @@
         <w:pStyle w:val="Paragrafoelenco"/>
         <w:numPr>
           <w:ilvl w:val="0"/>
-          <w:numId w:val="8"/>
+          <w:numId w:val="17"/>
         </w:numPr>
         <w:jc w:val="both"/>
         <w:rPr>
@@ -2533,7 +2652,15 @@
           <w:sz w:val="24"/>
           <w:szCs w:val="24"/>
         </w:rPr>
-        <w:t>Le piattaforme che fungono da appoggio per l’avatar</w:t>
+        <w:t>Q</w:t>
+      </w:r>
+      <w:r>
+        <w:rPr>
+          <w:rFonts w:cstheme="minorHAnsi"/>
+          <w:sz w:val="24"/>
+          <w:szCs w:val="24"/>
+        </w:rPr>
+        <w:t>uantità di vite rimaste</w:t>
       </w:r>
     </w:p>
     <w:p>
@@ -2541,7 +2668,7 @@
         <w:pStyle w:val="Paragrafoelenco"/>
         <w:numPr>
           <w:ilvl w:val="0"/>
-          <w:numId w:val="8"/>
+          <w:numId w:val="17"/>
         </w:numPr>
         <w:jc w:val="both"/>
         <w:rPr>
@@ -2556,7 +2683,15 @@
           <w:sz w:val="24"/>
           <w:szCs w:val="24"/>
         </w:rPr>
-        <w:t>Le chiavi che rappresentano le informazioni sensibili</w:t>
+        <w:t>I</w:t>
+      </w:r>
+      <w:r>
+        <w:rPr>
+          <w:rFonts w:cstheme="minorHAnsi"/>
+          <w:sz w:val="24"/>
+          <w:szCs w:val="24"/>
+        </w:rPr>
+        <w:t xml:space="preserve">nformazioni sensibili ottenute </w:t>
       </w:r>
     </w:p>
     <w:p>
@@ -2564,7 +2699,7 @@
         <w:pStyle w:val="Paragrafoelenco"/>
         <w:numPr>
           <w:ilvl w:val="0"/>
-          <w:numId w:val="8"/>
+          <w:numId w:val="17"/>
         </w:numPr>
         <w:jc w:val="both"/>
         <w:rPr>
@@ -2579,7 +2714,57 @@
           <w:sz w:val="24"/>
           <w:szCs w:val="24"/>
         </w:rPr>
-        <w:t>Le gemme che rappresentano la valuta di gioco</w:t>
+        <w:t>Q</w:t>
+      </w:r>
+      <w:r>
+        <w:rPr>
+          <w:rFonts w:cstheme="minorHAnsi"/>
+          <w:sz w:val="24"/>
+          <w:szCs w:val="24"/>
+        </w:rPr>
+        <w:t xml:space="preserve">uantità di valuta </w:t>
+      </w:r>
+      <w:r>
+        <w:rPr>
+          <w:rFonts w:cstheme="minorHAnsi"/>
+          <w:sz w:val="24"/>
+          <w:szCs w:val="24"/>
+        </w:rPr>
+        <w:t>attualmente in possesso</w:t>
+      </w:r>
+      <w:r>
+        <w:rPr>
+          <w:rFonts w:cstheme="minorHAnsi"/>
+          <w:sz w:val="24"/>
+          <w:szCs w:val="24"/>
+        </w:rPr>
+        <w:t xml:space="preserve">. </w:t>
+      </w:r>
+    </w:p>
+    <w:p>
+      <w:pPr>
+        <w:jc w:val="both"/>
+        <w:rPr>
+          <w:rFonts w:cstheme="minorHAnsi"/>
+          <w:sz w:val="24"/>
+          <w:szCs w:val="24"/>
+        </w:rPr>
+      </w:pPr>
+      <w:r>
+        <w:rPr>
+          <w:rFonts w:cstheme="minorHAnsi"/>
+          <w:sz w:val="24"/>
+          <w:szCs w:val="24"/>
+        </w:rPr>
+        <w:t>Il movimento dell’avatar di gioco avverrà attraverso la pressione dei tasti</w:t>
+      </w:r>
+      <w:r>
+        <w:rPr>
+          <w:rFonts w:cstheme="minorHAnsi"/>
+          <w:sz w:val="24"/>
+          <w:szCs w:val="24"/>
+        </w:rPr>
+        <w:t>:</w:t>
       </w:r>
     </w:p>
     <w:p>
@@ -2587,7 +2772,7 @@
         <w:pStyle w:val="Paragrafoelenco"/>
         <w:numPr>
           <w:ilvl w:val="0"/>
-          <w:numId w:val="8"/>
+          <w:numId w:val="13"/>
         </w:numPr>
         <w:jc w:val="both"/>
         <w:rPr>
@@ -2602,6 +2787,188 @@
           <w:sz w:val="24"/>
           <w:szCs w:val="24"/>
         </w:rPr>
+        <w:t xml:space="preserve">A per il movimento a sinistra </w:t>
+      </w:r>
+    </w:p>
+    <w:p>
+      <w:pPr>
+        <w:pStyle w:val="Paragrafoelenco"/>
+        <w:numPr>
+          <w:ilvl w:val="0"/>
+          <w:numId w:val="13"/>
+        </w:numPr>
+        <w:jc w:val="both"/>
+        <w:rPr>
+          <w:rFonts w:cstheme="minorHAnsi"/>
+          <w:sz w:val="24"/>
+          <w:szCs w:val="24"/>
+        </w:rPr>
+      </w:pPr>
+      <w:r>
+        <w:rPr>
+          <w:rFonts w:cstheme="minorHAnsi"/>
+          <w:sz w:val="24"/>
+          <w:szCs w:val="24"/>
+        </w:rPr>
+        <w:t xml:space="preserve">D </w:t>
+      </w:r>
+      <w:r>
+        <w:rPr>
+          <w:rFonts w:cstheme="minorHAnsi"/>
+          <w:sz w:val="24"/>
+          <w:szCs w:val="24"/>
+        </w:rPr>
+        <w:t xml:space="preserve">per il movimento a destra </w:t>
+      </w:r>
+    </w:p>
+    <w:p>
+      <w:pPr>
+        <w:pStyle w:val="Paragrafoelenco"/>
+        <w:numPr>
+          <w:ilvl w:val="0"/>
+          <w:numId w:val="13"/>
+        </w:numPr>
+        <w:jc w:val="both"/>
+        <w:rPr>
+          <w:rFonts w:cstheme="minorHAnsi"/>
+          <w:sz w:val="24"/>
+          <w:szCs w:val="24"/>
+        </w:rPr>
+      </w:pPr>
+      <w:r>
+        <w:rPr>
+          <w:rFonts w:cstheme="minorHAnsi"/>
+          <w:sz w:val="24"/>
+          <w:szCs w:val="24"/>
+        </w:rPr>
+        <w:t xml:space="preserve">Barra spaziatrice per </w:t>
+      </w:r>
+      <w:r>
+        <w:rPr>
+          <w:rFonts w:cstheme="minorHAnsi"/>
+          <w:sz w:val="24"/>
+          <w:szCs w:val="24"/>
+        </w:rPr>
+        <w:t xml:space="preserve">Il salto </w:t>
+      </w:r>
+    </w:p>
+    <w:p>
+      <w:pPr>
+        <w:jc w:val="both"/>
+        <w:rPr>
+          <w:rFonts w:cstheme="minorHAnsi"/>
+          <w:sz w:val="24"/>
+          <w:szCs w:val="24"/>
+        </w:rPr>
+      </w:pPr>
+      <w:r>
+        <w:rPr>
+          <w:rFonts w:cstheme="minorHAnsi"/>
+          <w:sz w:val="24"/>
+          <w:szCs w:val="24"/>
+        </w:rPr>
+        <w:t xml:space="preserve"> Elementi di interazione sullo schermo sono:</w:t>
+      </w:r>
+    </w:p>
+    <w:p>
+      <w:pPr>
+        <w:pStyle w:val="Paragrafoelenco"/>
+        <w:numPr>
+          <w:ilvl w:val="0"/>
+          <w:numId w:val="17"/>
+        </w:numPr>
+        <w:jc w:val="both"/>
+        <w:rPr>
+          <w:rFonts w:cstheme="minorHAnsi"/>
+          <w:sz w:val="24"/>
+          <w:szCs w:val="24"/>
+        </w:rPr>
+      </w:pPr>
+      <w:r>
+        <w:rPr>
+          <w:rFonts w:cstheme="minorHAnsi"/>
+          <w:sz w:val="24"/>
+          <w:szCs w:val="24"/>
+        </w:rPr>
+        <w:t>Le piattaforme che fungono da appoggio per l’avatar</w:t>
+      </w:r>
+    </w:p>
+    <w:p>
+      <w:pPr>
+        <w:pStyle w:val="Paragrafoelenco"/>
+        <w:numPr>
+          <w:ilvl w:val="0"/>
+          <w:numId w:val="17"/>
+        </w:numPr>
+        <w:jc w:val="both"/>
+        <w:rPr>
+          <w:rFonts w:cstheme="minorHAnsi"/>
+          <w:sz w:val="24"/>
+          <w:szCs w:val="24"/>
+        </w:rPr>
+      </w:pPr>
+      <w:r>
+        <w:rPr>
+          <w:rFonts w:cstheme="minorHAnsi"/>
+          <w:sz w:val="24"/>
+          <w:szCs w:val="24"/>
+        </w:rPr>
+        <w:t>Le chia</w:t>
+      </w:r>
+      <w:bookmarkStart w:id="10" w:name="_GoBack"/>
+      <w:bookmarkEnd w:id="10"/>
+      <w:r>
+        <w:rPr>
+          <w:rFonts w:cstheme="minorHAnsi"/>
+          <w:sz w:val="24"/>
+          <w:szCs w:val="24"/>
+        </w:rPr>
+        <w:t>vi che rappresentano le informazioni sensibili</w:t>
+      </w:r>
+    </w:p>
+    <w:p>
+      <w:pPr>
+        <w:pStyle w:val="Paragrafoelenco"/>
+        <w:numPr>
+          <w:ilvl w:val="0"/>
+          <w:numId w:val="17"/>
+        </w:numPr>
+        <w:jc w:val="both"/>
+        <w:rPr>
+          <w:rFonts w:cstheme="minorHAnsi"/>
+          <w:sz w:val="24"/>
+          <w:szCs w:val="24"/>
+        </w:rPr>
+      </w:pPr>
+      <w:r>
+        <w:rPr>
+          <w:rFonts w:cstheme="minorHAnsi"/>
+          <w:sz w:val="24"/>
+          <w:szCs w:val="24"/>
+        </w:rPr>
+        <w:t>Le gemme che rappresentano la valuta di gioco</w:t>
+      </w:r>
+    </w:p>
+    <w:p>
+      <w:pPr>
+        <w:pStyle w:val="Paragrafoelenco"/>
+        <w:numPr>
+          <w:ilvl w:val="0"/>
+          <w:numId w:val="17"/>
+        </w:numPr>
+        <w:jc w:val="both"/>
+        <w:rPr>
+          <w:rFonts w:cstheme="minorHAnsi"/>
+          <w:sz w:val="24"/>
+          <w:szCs w:val="24"/>
+        </w:rPr>
+      </w:pPr>
+      <w:r>
+        <w:rPr>
+          <w:rFonts w:cstheme="minorHAnsi"/>
+          <w:sz w:val="24"/>
+          <w:szCs w:val="24"/>
+        </w:rPr>
         <w:t>I nemici che fungono da ostacolo per il giocatore. Se si fosse colpiti da un nemico si</w:t>
       </w:r>
       <w:r>
@@ -2628,71 +2995,6 @@
         </w:rPr>
         <w:t>.</w:t>
       </w:r>
-    </w:p>
-    <w:p>
-      <w:pPr>
-        <w:jc w:val="both"/>
-        <w:rPr>
-          <w:rFonts w:cstheme="minorHAnsi"/>
-          <w:sz w:val="24"/>
-          <w:szCs w:val="24"/>
-        </w:rPr>
-      </w:pPr>
-    </w:p>
-    <w:p>
-      <w:pPr>
-        <w:pStyle w:val="Paragrafoelenco"/>
-        <w:ind w:left="2136"/>
-        <w:rPr>
-          <w:rFonts w:ascii="Calibri" w:hAnsi="Calibri" w:cs="Calibri"/>
-          <w:sz w:val="26"/>
-          <w:szCs w:val="26"/>
-        </w:rPr>
-      </w:pPr>
-    </w:p>
-    <w:p>
-      <w:pPr>
-        <w:pStyle w:val="Paragrafoelenco"/>
-        <w:ind w:left="2136"/>
-        <w:rPr>
-          <w:rFonts w:ascii="Calibri" w:hAnsi="Calibri" w:cs="Calibri"/>
-          <w:sz w:val="26"/>
-          <w:szCs w:val="26"/>
-        </w:rPr>
-      </w:pPr>
-    </w:p>
-    <w:p>
-      <w:pPr>
-        <w:pStyle w:val="Paragrafoelenco"/>
-        <w:ind w:left="2136"/>
-        <w:rPr>
-          <w:rFonts w:ascii="Calibri" w:hAnsi="Calibri" w:cs="Calibri"/>
-          <w:sz w:val="26"/>
-          <w:szCs w:val="26"/>
-        </w:rPr>
-      </w:pPr>
-    </w:p>
-    <w:p>
-      <w:pPr>
-        <w:pStyle w:val="Paragrafoelenco"/>
-        <w:ind w:left="2136"/>
-        <w:rPr>
-          <w:rFonts w:ascii="Calibri" w:hAnsi="Calibri" w:cs="Calibri"/>
-          <w:sz w:val="26"/>
-          <w:szCs w:val="26"/>
-        </w:rPr>
-      </w:pPr>
-    </w:p>
-    <w:p>
-      <w:pPr>
-        <w:pStyle w:val="Paragrafoelenco"/>
-        <w:ind w:left="2136"/>
-        <w:rPr>
-          <w:rFonts w:ascii="Calibri" w:hAnsi="Calibri" w:cs="Calibri"/>
-          <w:sz w:val="26"/>
-          <w:szCs w:val="26"/>
-        </w:rPr>
-      </w:pPr>
     </w:p>
     <w:p>
       <w:pPr>
@@ -2709,7 +3011,6 @@
           <w:bCs/>
           <w:noProof/>
         </w:rPr>
-        <w:lastRenderedPageBreak/>
         <w:drawing>
           <wp:anchor distT="0" distB="0" distL="114300" distR="114300" simplePos="0" relativeHeight="251659264" behindDoc="0" locked="0" layoutInCell="1" allowOverlap="1">
             <wp:simplePos x="0" y="0"/>
@@ -2736,7 +3037,7 @@
                     </pic:cNvPicPr>
                   </pic:nvPicPr>
                   <pic:blipFill>
-                    <a:blip r:embed="rId9">
+                    <a:blip r:embed="rId10">
                       <a:extLst>
                         <a:ext uri="{28A0092B-C50C-407E-A947-70E740481C1C}">
                           <a14:useLocalDpi xmlns:a14="http://schemas.microsoft.com/office/drawing/2010/main" val="0"/>
@@ -2832,7 +3133,84 @@
           <w:sz w:val="24"/>
           <w:szCs w:val="24"/>
         </w:rPr>
-        <w:t>in qualunque punto del livello platform. In questa schermata il giocatore potrà modificare il volume o decidere se tornare al menu principale o riprendere a giocare</w:t>
+        <w:t>in qualunque punto del livello platform. In questa schermata il giocatore potrà</w:t>
+      </w:r>
+      <w:r>
+        <w:rPr>
+          <w:rFonts w:cstheme="minorHAnsi"/>
+          <w:sz w:val="24"/>
+          <w:szCs w:val="24"/>
+        </w:rPr>
+        <w:t>:</w:t>
+      </w:r>
+    </w:p>
+    <w:p>
+      <w:pPr>
+        <w:pStyle w:val="Paragrafoelenco"/>
+        <w:numPr>
+          <w:ilvl w:val="0"/>
+          <w:numId w:val="14"/>
+        </w:numPr>
+        <w:jc w:val="both"/>
+        <w:rPr>
+          <w:rFonts w:cstheme="minorHAnsi"/>
+          <w:sz w:val="24"/>
+          <w:szCs w:val="24"/>
+        </w:rPr>
+      </w:pPr>
+      <w:r>
+        <w:rPr>
+          <w:rFonts w:cstheme="minorHAnsi"/>
+          <w:sz w:val="24"/>
+          <w:szCs w:val="24"/>
+        </w:rPr>
+        <w:t xml:space="preserve">modificare il volume </w:t>
+      </w:r>
+    </w:p>
+    <w:p>
+      <w:pPr>
+        <w:pStyle w:val="Paragrafoelenco"/>
+        <w:numPr>
+          <w:ilvl w:val="0"/>
+          <w:numId w:val="14"/>
+        </w:numPr>
+        <w:jc w:val="both"/>
+        <w:rPr>
+          <w:rFonts w:cstheme="minorHAnsi"/>
+          <w:sz w:val="24"/>
+          <w:szCs w:val="24"/>
+        </w:rPr>
+      </w:pPr>
+      <w:r>
+        <w:rPr>
+          <w:rFonts w:cstheme="minorHAnsi"/>
+          <w:sz w:val="24"/>
+          <w:szCs w:val="24"/>
+        </w:rPr>
+        <w:t xml:space="preserve">decidere se tornare al menu principale </w:t>
+      </w:r>
+    </w:p>
+    <w:p>
+      <w:pPr>
+        <w:pStyle w:val="Paragrafoelenco"/>
+        <w:numPr>
+          <w:ilvl w:val="0"/>
+          <w:numId w:val="14"/>
+        </w:numPr>
+        <w:jc w:val="both"/>
+        <w:rPr>
+          <w:rFonts w:cstheme="minorHAnsi"/>
+          <w:sz w:val="24"/>
+          <w:szCs w:val="24"/>
+        </w:rPr>
+      </w:pPr>
+      <w:r>
+        <w:rPr>
+          <w:rFonts w:cstheme="minorHAnsi"/>
+          <w:sz w:val="24"/>
+          <w:szCs w:val="24"/>
+        </w:rPr>
+        <w:t>riprendere a giocare</w:t>
       </w:r>
     </w:p>
     <w:p>
@@ -2859,6 +3237,7 @@
           <w:b/>
           <w:bCs/>
         </w:rPr>
+        <w:lastRenderedPageBreak/>
         <w:t>Schermata Enigm</w:t>
       </w:r>
       <w:r>
@@ -3353,8 +3732,8 @@
       </w:pPr>
     </w:p>
     <w:sectPr>
-      <w:headerReference w:type="default" r:id="rId10"/>
-      <w:footerReference w:type="default" r:id="rId11"/>
+      <w:headerReference w:type="default" r:id="rId11"/>
+      <w:footerReference w:type="default" r:id="rId12"/>
       <w:pgSz w:w="11906" w:h="16838"/>
       <w:pgMar w:top="1417" w:right="1134" w:bottom="1134" w:left="1134" w:header="709" w:footer="708" w:gutter="0"/>
       <w:cols w:space="708"/>
@@ -3815,6 +4194,523 @@
     </w:lvl>
   </w:abstractNum>
   <w:abstractNum w:abstractNumId="2" w15:restartNumberingAfterBreak="0">
+    <w:nsid w:val="19EC1AD7"/>
+    <w:multiLevelType w:val="hybridMultilevel"/>
+    <w:tmpl w:val="F60263F2"/>
+    <w:lvl w:ilvl="0" w:tplc="E47A9866">
+      <w:start w:val="1"/>
+      <w:numFmt w:val="decimal"/>
+      <w:lvlText w:val="%1."/>
+      <w:lvlJc w:val="left"/>
+      <w:pPr>
+        <w:ind w:left="1080" w:hanging="360"/>
+      </w:pPr>
+      <w:rPr>
+        <w:rFonts w:hint="default"/>
+      </w:rPr>
+    </w:lvl>
+    <w:lvl w:ilvl="1" w:tplc="04100019" w:tentative="1">
+      <w:start w:val="1"/>
+      <w:numFmt w:val="lowerLetter"/>
+      <w:lvlText w:val="%2."/>
+      <w:lvlJc w:val="left"/>
+      <w:pPr>
+        <w:ind w:left="1800" w:hanging="360"/>
+      </w:pPr>
+    </w:lvl>
+    <w:lvl w:ilvl="2" w:tplc="0410001B" w:tentative="1">
+      <w:start w:val="1"/>
+      <w:numFmt w:val="lowerRoman"/>
+      <w:lvlText w:val="%3."/>
+      <w:lvlJc w:val="right"/>
+      <w:pPr>
+        <w:ind w:left="2520" w:hanging="180"/>
+      </w:pPr>
+    </w:lvl>
+    <w:lvl w:ilvl="3" w:tplc="0410000F" w:tentative="1">
+      <w:start w:val="1"/>
+      <w:numFmt w:val="decimal"/>
+      <w:lvlText w:val="%4."/>
+      <w:lvlJc w:val="left"/>
+      <w:pPr>
+        <w:ind w:left="3240" w:hanging="360"/>
+      </w:pPr>
+    </w:lvl>
+    <w:lvl w:ilvl="4" w:tplc="04100019" w:tentative="1">
+      <w:start w:val="1"/>
+      <w:numFmt w:val="lowerLetter"/>
+      <w:lvlText w:val="%5."/>
+      <w:lvlJc w:val="left"/>
+      <w:pPr>
+        <w:ind w:left="3960" w:hanging="360"/>
+      </w:pPr>
+    </w:lvl>
+    <w:lvl w:ilvl="5" w:tplc="0410001B" w:tentative="1">
+      <w:start w:val="1"/>
+      <w:numFmt w:val="lowerRoman"/>
+      <w:lvlText w:val="%6."/>
+      <w:lvlJc w:val="right"/>
+      <w:pPr>
+        <w:ind w:left="4680" w:hanging="180"/>
+      </w:pPr>
+    </w:lvl>
+    <w:lvl w:ilvl="6" w:tplc="0410000F" w:tentative="1">
+      <w:start w:val="1"/>
+      <w:numFmt w:val="decimal"/>
+      <w:lvlText w:val="%7."/>
+      <w:lvlJc w:val="left"/>
+      <w:pPr>
+        <w:ind w:left="5400" w:hanging="360"/>
+      </w:pPr>
+    </w:lvl>
+    <w:lvl w:ilvl="7" w:tplc="04100019" w:tentative="1">
+      <w:start w:val="1"/>
+      <w:numFmt w:val="lowerLetter"/>
+      <w:lvlText w:val="%8."/>
+      <w:lvlJc w:val="left"/>
+      <w:pPr>
+        <w:ind w:left="6120" w:hanging="360"/>
+      </w:pPr>
+    </w:lvl>
+    <w:lvl w:ilvl="8" w:tplc="0410001B" w:tentative="1">
+      <w:start w:val="1"/>
+      <w:numFmt w:val="lowerRoman"/>
+      <w:lvlText w:val="%9."/>
+      <w:lvlJc w:val="right"/>
+      <w:pPr>
+        <w:ind w:left="6840" w:hanging="180"/>
+      </w:pPr>
+    </w:lvl>
+  </w:abstractNum>
+  <w:abstractNum w:abstractNumId="3" w15:restartNumberingAfterBreak="0">
+    <w:nsid w:val="27744493"/>
+    <w:multiLevelType w:val="hybridMultilevel"/>
+    <w:tmpl w:val="F110A564"/>
+    <w:lvl w:ilvl="0" w:tplc="04100001">
+      <w:start w:val="1"/>
+      <w:numFmt w:val="bullet"/>
+      <w:lvlText w:val=""/>
+      <w:lvlJc w:val="left"/>
+      <w:pPr>
+        <w:ind w:left="720" w:hanging="360"/>
+      </w:pPr>
+      <w:rPr>
+        <w:rFonts w:ascii="Symbol" w:hAnsi="Symbol" w:hint="default"/>
+      </w:rPr>
+    </w:lvl>
+    <w:lvl w:ilvl="1" w:tplc="04100003" w:tentative="1">
+      <w:start w:val="1"/>
+      <w:numFmt w:val="bullet"/>
+      <w:lvlText w:val="o"/>
+      <w:lvlJc w:val="left"/>
+      <w:pPr>
+        <w:ind w:left="1440" w:hanging="360"/>
+      </w:pPr>
+      <w:rPr>
+        <w:rFonts w:ascii="Courier New" w:hAnsi="Courier New" w:cs="Courier New" w:hint="default"/>
+      </w:rPr>
+    </w:lvl>
+    <w:lvl w:ilvl="2" w:tplc="04100005" w:tentative="1">
+      <w:start w:val="1"/>
+      <w:numFmt w:val="bullet"/>
+      <w:lvlText w:val=""/>
+      <w:lvlJc w:val="left"/>
+      <w:pPr>
+        <w:ind w:left="2160" w:hanging="360"/>
+      </w:pPr>
+      <w:rPr>
+        <w:rFonts w:ascii="Wingdings" w:hAnsi="Wingdings" w:hint="default"/>
+      </w:rPr>
+    </w:lvl>
+    <w:lvl w:ilvl="3" w:tplc="04100001" w:tentative="1">
+      <w:start w:val="1"/>
+      <w:numFmt w:val="bullet"/>
+      <w:lvlText w:val=""/>
+      <w:lvlJc w:val="left"/>
+      <w:pPr>
+        <w:ind w:left="2880" w:hanging="360"/>
+      </w:pPr>
+      <w:rPr>
+        <w:rFonts w:ascii="Symbol" w:hAnsi="Symbol" w:hint="default"/>
+      </w:rPr>
+    </w:lvl>
+    <w:lvl w:ilvl="4" w:tplc="04100003" w:tentative="1">
+      <w:start w:val="1"/>
+      <w:numFmt w:val="bullet"/>
+      <w:lvlText w:val="o"/>
+      <w:lvlJc w:val="left"/>
+      <w:pPr>
+        <w:ind w:left="3600" w:hanging="360"/>
+      </w:pPr>
+      <w:rPr>
+        <w:rFonts w:ascii="Courier New" w:hAnsi="Courier New" w:cs="Courier New" w:hint="default"/>
+      </w:rPr>
+    </w:lvl>
+    <w:lvl w:ilvl="5" w:tplc="04100005" w:tentative="1">
+      <w:start w:val="1"/>
+      <w:numFmt w:val="bullet"/>
+      <w:lvlText w:val=""/>
+      <w:lvlJc w:val="left"/>
+      <w:pPr>
+        <w:ind w:left="4320" w:hanging="360"/>
+      </w:pPr>
+      <w:rPr>
+        <w:rFonts w:ascii="Wingdings" w:hAnsi="Wingdings" w:hint="default"/>
+      </w:rPr>
+    </w:lvl>
+    <w:lvl w:ilvl="6" w:tplc="04100001" w:tentative="1">
+      <w:start w:val="1"/>
+      <w:numFmt w:val="bullet"/>
+      <w:lvlText w:val=""/>
+      <w:lvlJc w:val="left"/>
+      <w:pPr>
+        <w:ind w:left="5040" w:hanging="360"/>
+      </w:pPr>
+      <w:rPr>
+        <w:rFonts w:ascii="Symbol" w:hAnsi="Symbol" w:hint="default"/>
+      </w:rPr>
+    </w:lvl>
+    <w:lvl w:ilvl="7" w:tplc="04100003" w:tentative="1">
+      <w:start w:val="1"/>
+      <w:numFmt w:val="bullet"/>
+      <w:lvlText w:val="o"/>
+      <w:lvlJc w:val="left"/>
+      <w:pPr>
+        <w:ind w:left="5760" w:hanging="360"/>
+      </w:pPr>
+      <w:rPr>
+        <w:rFonts w:ascii="Courier New" w:hAnsi="Courier New" w:cs="Courier New" w:hint="default"/>
+      </w:rPr>
+    </w:lvl>
+    <w:lvl w:ilvl="8" w:tplc="04100005" w:tentative="1">
+      <w:start w:val="1"/>
+      <w:numFmt w:val="bullet"/>
+      <w:lvlText w:val=""/>
+      <w:lvlJc w:val="left"/>
+      <w:pPr>
+        <w:ind w:left="6480" w:hanging="360"/>
+      </w:pPr>
+      <w:rPr>
+        <w:rFonts w:ascii="Wingdings" w:hAnsi="Wingdings" w:hint="default"/>
+      </w:rPr>
+    </w:lvl>
+  </w:abstractNum>
+  <w:abstractNum w:abstractNumId="4" w15:restartNumberingAfterBreak="0">
+    <w:nsid w:val="357B69D9"/>
+    <w:multiLevelType w:val="hybridMultilevel"/>
+    <w:tmpl w:val="CEAC466E"/>
+    <w:lvl w:ilvl="0" w:tplc="04100001">
+      <w:start w:val="1"/>
+      <w:numFmt w:val="bullet"/>
+      <w:lvlText w:val=""/>
+      <w:lvlJc w:val="left"/>
+      <w:pPr>
+        <w:ind w:left="780" w:hanging="360"/>
+      </w:pPr>
+      <w:rPr>
+        <w:rFonts w:ascii="Symbol" w:hAnsi="Symbol" w:hint="default"/>
+      </w:rPr>
+    </w:lvl>
+    <w:lvl w:ilvl="1" w:tplc="04100003" w:tentative="1">
+      <w:start w:val="1"/>
+      <w:numFmt w:val="bullet"/>
+      <w:lvlText w:val="o"/>
+      <w:lvlJc w:val="left"/>
+      <w:pPr>
+        <w:ind w:left="1500" w:hanging="360"/>
+      </w:pPr>
+      <w:rPr>
+        <w:rFonts w:ascii="Courier New" w:hAnsi="Courier New" w:cs="Courier New" w:hint="default"/>
+      </w:rPr>
+    </w:lvl>
+    <w:lvl w:ilvl="2" w:tplc="04100005" w:tentative="1">
+      <w:start w:val="1"/>
+      <w:numFmt w:val="bullet"/>
+      <w:lvlText w:val=""/>
+      <w:lvlJc w:val="left"/>
+      <w:pPr>
+        <w:ind w:left="2220" w:hanging="360"/>
+      </w:pPr>
+      <w:rPr>
+        <w:rFonts w:ascii="Wingdings" w:hAnsi="Wingdings" w:hint="default"/>
+      </w:rPr>
+    </w:lvl>
+    <w:lvl w:ilvl="3" w:tplc="04100001" w:tentative="1">
+      <w:start w:val="1"/>
+      <w:numFmt w:val="bullet"/>
+      <w:lvlText w:val=""/>
+      <w:lvlJc w:val="left"/>
+      <w:pPr>
+        <w:ind w:left="2940" w:hanging="360"/>
+      </w:pPr>
+      <w:rPr>
+        <w:rFonts w:ascii="Symbol" w:hAnsi="Symbol" w:hint="default"/>
+      </w:rPr>
+    </w:lvl>
+    <w:lvl w:ilvl="4" w:tplc="04100003" w:tentative="1">
+      <w:start w:val="1"/>
+      <w:numFmt w:val="bullet"/>
+      <w:lvlText w:val="o"/>
+      <w:lvlJc w:val="left"/>
+      <w:pPr>
+        <w:ind w:left="3660" w:hanging="360"/>
+      </w:pPr>
+      <w:rPr>
+        <w:rFonts w:ascii="Courier New" w:hAnsi="Courier New" w:cs="Courier New" w:hint="default"/>
+      </w:rPr>
+    </w:lvl>
+    <w:lvl w:ilvl="5" w:tplc="04100005" w:tentative="1">
+      <w:start w:val="1"/>
+      <w:numFmt w:val="bullet"/>
+      <w:lvlText w:val=""/>
+      <w:lvlJc w:val="left"/>
+      <w:pPr>
+        <w:ind w:left="4380" w:hanging="360"/>
+      </w:pPr>
+      <w:rPr>
+        <w:rFonts w:ascii="Wingdings" w:hAnsi="Wingdings" w:hint="default"/>
+      </w:rPr>
+    </w:lvl>
+    <w:lvl w:ilvl="6" w:tplc="04100001" w:tentative="1">
+      <w:start w:val="1"/>
+      <w:numFmt w:val="bullet"/>
+      <w:lvlText w:val=""/>
+      <w:lvlJc w:val="left"/>
+      <w:pPr>
+        <w:ind w:left="5100" w:hanging="360"/>
+      </w:pPr>
+      <w:rPr>
+        <w:rFonts w:ascii="Symbol" w:hAnsi="Symbol" w:hint="default"/>
+      </w:rPr>
+    </w:lvl>
+    <w:lvl w:ilvl="7" w:tplc="04100003" w:tentative="1">
+      <w:start w:val="1"/>
+      <w:numFmt w:val="bullet"/>
+      <w:lvlText w:val="o"/>
+      <w:lvlJc w:val="left"/>
+      <w:pPr>
+        <w:ind w:left="5820" w:hanging="360"/>
+      </w:pPr>
+      <w:rPr>
+        <w:rFonts w:ascii="Courier New" w:hAnsi="Courier New" w:cs="Courier New" w:hint="default"/>
+      </w:rPr>
+    </w:lvl>
+    <w:lvl w:ilvl="8" w:tplc="04100005" w:tentative="1">
+      <w:start w:val="1"/>
+      <w:numFmt w:val="bullet"/>
+      <w:lvlText w:val=""/>
+      <w:lvlJc w:val="left"/>
+      <w:pPr>
+        <w:ind w:left="6540" w:hanging="360"/>
+      </w:pPr>
+      <w:rPr>
+        <w:rFonts w:ascii="Wingdings" w:hAnsi="Wingdings" w:hint="default"/>
+      </w:rPr>
+    </w:lvl>
+  </w:abstractNum>
+  <w:abstractNum w:abstractNumId="5" w15:restartNumberingAfterBreak="0">
+    <w:nsid w:val="39AC3525"/>
+    <w:multiLevelType w:val="hybridMultilevel"/>
+    <w:tmpl w:val="71540EEA"/>
+    <w:lvl w:ilvl="0" w:tplc="0410000F">
+      <w:start w:val="1"/>
+      <w:numFmt w:val="decimal"/>
+      <w:lvlText w:val="%1."/>
+      <w:lvlJc w:val="left"/>
+      <w:pPr>
+        <w:ind w:left="780" w:hanging="360"/>
+      </w:pPr>
+      <w:rPr>
+        <w:rFonts w:hint="default"/>
+      </w:rPr>
+    </w:lvl>
+    <w:lvl w:ilvl="1" w:tplc="04100003" w:tentative="1">
+      <w:start w:val="1"/>
+      <w:numFmt w:val="bullet"/>
+      <w:lvlText w:val="o"/>
+      <w:lvlJc w:val="left"/>
+      <w:pPr>
+        <w:ind w:left="1500" w:hanging="360"/>
+      </w:pPr>
+      <w:rPr>
+        <w:rFonts w:ascii="Courier New" w:hAnsi="Courier New" w:cs="Courier New" w:hint="default"/>
+      </w:rPr>
+    </w:lvl>
+    <w:lvl w:ilvl="2" w:tplc="04100005" w:tentative="1">
+      <w:start w:val="1"/>
+      <w:numFmt w:val="bullet"/>
+      <w:lvlText w:val=""/>
+      <w:lvlJc w:val="left"/>
+      <w:pPr>
+        <w:ind w:left="2220" w:hanging="360"/>
+      </w:pPr>
+      <w:rPr>
+        <w:rFonts w:ascii="Wingdings" w:hAnsi="Wingdings" w:hint="default"/>
+      </w:rPr>
+    </w:lvl>
+    <w:lvl w:ilvl="3" w:tplc="04100001" w:tentative="1">
+      <w:start w:val="1"/>
+      <w:numFmt w:val="bullet"/>
+      <w:lvlText w:val=""/>
+      <w:lvlJc w:val="left"/>
+      <w:pPr>
+        <w:ind w:left="2940" w:hanging="360"/>
+      </w:pPr>
+      <w:rPr>
+        <w:rFonts w:ascii="Symbol" w:hAnsi="Symbol" w:hint="default"/>
+      </w:rPr>
+    </w:lvl>
+    <w:lvl w:ilvl="4" w:tplc="04100003" w:tentative="1">
+      <w:start w:val="1"/>
+      <w:numFmt w:val="bullet"/>
+      <w:lvlText w:val="o"/>
+      <w:lvlJc w:val="left"/>
+      <w:pPr>
+        <w:ind w:left="3660" w:hanging="360"/>
+      </w:pPr>
+      <w:rPr>
+        <w:rFonts w:ascii="Courier New" w:hAnsi="Courier New" w:cs="Courier New" w:hint="default"/>
+      </w:rPr>
+    </w:lvl>
+    <w:lvl w:ilvl="5" w:tplc="04100005" w:tentative="1">
+      <w:start w:val="1"/>
+      <w:numFmt w:val="bullet"/>
+      <w:lvlText w:val=""/>
+      <w:lvlJc w:val="left"/>
+      <w:pPr>
+        <w:ind w:left="4380" w:hanging="360"/>
+      </w:pPr>
+      <w:rPr>
+        <w:rFonts w:ascii="Wingdings" w:hAnsi="Wingdings" w:hint="default"/>
+      </w:rPr>
+    </w:lvl>
+    <w:lvl w:ilvl="6" w:tplc="04100001" w:tentative="1">
+      <w:start w:val="1"/>
+      <w:numFmt w:val="bullet"/>
+      <w:lvlText w:val=""/>
+      <w:lvlJc w:val="left"/>
+      <w:pPr>
+        <w:ind w:left="5100" w:hanging="360"/>
+      </w:pPr>
+      <w:rPr>
+        <w:rFonts w:ascii="Symbol" w:hAnsi="Symbol" w:hint="default"/>
+      </w:rPr>
+    </w:lvl>
+    <w:lvl w:ilvl="7" w:tplc="04100003" w:tentative="1">
+      <w:start w:val="1"/>
+      <w:numFmt w:val="bullet"/>
+      <w:lvlText w:val="o"/>
+      <w:lvlJc w:val="left"/>
+      <w:pPr>
+        <w:ind w:left="5820" w:hanging="360"/>
+      </w:pPr>
+      <w:rPr>
+        <w:rFonts w:ascii="Courier New" w:hAnsi="Courier New" w:cs="Courier New" w:hint="default"/>
+      </w:rPr>
+    </w:lvl>
+    <w:lvl w:ilvl="8" w:tplc="04100005" w:tentative="1">
+      <w:start w:val="1"/>
+      <w:numFmt w:val="bullet"/>
+      <w:lvlText w:val=""/>
+      <w:lvlJc w:val="left"/>
+      <w:pPr>
+        <w:ind w:left="6540" w:hanging="360"/>
+      </w:pPr>
+      <w:rPr>
+        <w:rFonts w:ascii="Wingdings" w:hAnsi="Wingdings" w:hint="default"/>
+      </w:rPr>
+    </w:lvl>
+  </w:abstractNum>
+  <w:abstractNum w:abstractNumId="6" w15:restartNumberingAfterBreak="0">
+    <w:nsid w:val="3D6F14F2"/>
+    <w:multiLevelType w:val="hybridMultilevel"/>
+    <w:tmpl w:val="9C7E119E"/>
+    <w:lvl w:ilvl="0" w:tplc="0410000F">
+      <w:start w:val="1"/>
+      <w:numFmt w:val="decimal"/>
+      <w:lvlText w:val="%1."/>
+      <w:lvlJc w:val="left"/>
+      <w:pPr>
+        <w:ind w:left="720" w:hanging="360"/>
+      </w:pPr>
+      <w:rPr>
+        <w:rFonts w:hint="default"/>
+      </w:rPr>
+    </w:lvl>
+    <w:lvl w:ilvl="1" w:tplc="04100019" w:tentative="1">
+      <w:start w:val="1"/>
+      <w:numFmt w:val="lowerLetter"/>
+      <w:lvlText w:val="%2."/>
+      <w:lvlJc w:val="left"/>
+      <w:pPr>
+        <w:ind w:left="1440" w:hanging="360"/>
+      </w:pPr>
+    </w:lvl>
+    <w:lvl w:ilvl="2" w:tplc="0410001B" w:tentative="1">
+      <w:start w:val="1"/>
+      <w:numFmt w:val="lowerRoman"/>
+      <w:lvlText w:val="%3."/>
+      <w:lvlJc w:val="right"/>
+      <w:pPr>
+        <w:ind w:left="2160" w:hanging="180"/>
+      </w:pPr>
+    </w:lvl>
+    <w:lvl w:ilvl="3" w:tplc="0410000F" w:tentative="1">
+      <w:start w:val="1"/>
+      <w:numFmt w:val="decimal"/>
+      <w:lvlText w:val="%4."/>
+      <w:lvlJc w:val="left"/>
+      <w:pPr>
+        <w:ind w:left="2880" w:hanging="360"/>
+      </w:pPr>
+    </w:lvl>
+    <w:lvl w:ilvl="4" w:tplc="04100019" w:tentative="1">
+      <w:start w:val="1"/>
+      <w:numFmt w:val="lowerLetter"/>
+      <w:lvlText w:val="%5."/>
+      <w:lvlJc w:val="left"/>
+      <w:pPr>
+        <w:ind w:left="3600" w:hanging="360"/>
+      </w:pPr>
+    </w:lvl>
+    <w:lvl w:ilvl="5" w:tplc="0410001B" w:tentative="1">
+      <w:start w:val="1"/>
+      <w:numFmt w:val="lowerRoman"/>
+      <w:lvlText w:val="%6."/>
+      <w:lvlJc w:val="right"/>
+      <w:pPr>
+        <w:ind w:left="4320" w:hanging="180"/>
+      </w:pPr>
+    </w:lvl>
+    <w:lvl w:ilvl="6" w:tplc="0410000F" w:tentative="1">
+      <w:start w:val="1"/>
+      <w:numFmt w:val="decimal"/>
+      <w:lvlText w:val="%7."/>
+      <w:lvlJc w:val="left"/>
+      <w:pPr>
+        <w:ind w:left="5040" w:hanging="360"/>
+      </w:pPr>
+    </w:lvl>
+    <w:lvl w:ilvl="7" w:tplc="04100019" w:tentative="1">
+      <w:start w:val="1"/>
+      <w:numFmt w:val="lowerLetter"/>
+      <w:lvlText w:val="%8."/>
+      <w:lvlJc w:val="left"/>
+      <w:pPr>
+        <w:ind w:left="5760" w:hanging="360"/>
+      </w:pPr>
+    </w:lvl>
+    <w:lvl w:ilvl="8" w:tplc="0410001B" w:tentative="1">
+      <w:start w:val="1"/>
+      <w:numFmt w:val="lowerRoman"/>
+      <w:lvlText w:val="%9."/>
+      <w:lvlJc w:val="right"/>
+      <w:pPr>
+        <w:ind w:left="6480" w:hanging="180"/>
+      </w:pPr>
+    </w:lvl>
+  </w:abstractNum>
+  <w:abstractNum w:abstractNumId="7" w15:restartNumberingAfterBreak="0">
     <w:nsid w:val="4707119E"/>
     <w:multiLevelType w:val="hybridMultilevel"/>
     <w:tmpl w:val="16CAB49A"/>
@@ -3927,7 +4823,96 @@
       </w:rPr>
     </w:lvl>
   </w:abstractNum>
-  <w:abstractNum w:abstractNumId="3" w15:restartNumberingAfterBreak="0">
+  <w:abstractNum w:abstractNumId="8" w15:restartNumberingAfterBreak="0">
+    <w:nsid w:val="4C7610E8"/>
+    <w:multiLevelType w:val="hybridMultilevel"/>
+    <w:tmpl w:val="3F26EC8E"/>
+    <w:lvl w:ilvl="0" w:tplc="0410000F">
+      <w:start w:val="1"/>
+      <w:numFmt w:val="decimal"/>
+      <w:lvlText w:val="%1."/>
+      <w:lvlJc w:val="left"/>
+      <w:pPr>
+        <w:ind w:left="720" w:hanging="360"/>
+      </w:pPr>
+      <w:rPr>
+        <w:rFonts w:hint="default"/>
+      </w:rPr>
+    </w:lvl>
+    <w:lvl w:ilvl="1" w:tplc="04100019" w:tentative="1">
+      <w:start w:val="1"/>
+      <w:numFmt w:val="lowerLetter"/>
+      <w:lvlText w:val="%2."/>
+      <w:lvlJc w:val="left"/>
+      <w:pPr>
+        <w:ind w:left="1440" w:hanging="360"/>
+      </w:pPr>
+    </w:lvl>
+    <w:lvl w:ilvl="2" w:tplc="0410001B" w:tentative="1">
+      <w:start w:val="1"/>
+      <w:numFmt w:val="lowerRoman"/>
+      <w:lvlText w:val="%3."/>
+      <w:lvlJc w:val="right"/>
+      <w:pPr>
+        <w:ind w:left="2160" w:hanging="180"/>
+      </w:pPr>
+    </w:lvl>
+    <w:lvl w:ilvl="3" w:tplc="0410000F" w:tentative="1">
+      <w:start w:val="1"/>
+      <w:numFmt w:val="decimal"/>
+      <w:lvlText w:val="%4."/>
+      <w:lvlJc w:val="left"/>
+      <w:pPr>
+        <w:ind w:left="2880" w:hanging="360"/>
+      </w:pPr>
+    </w:lvl>
+    <w:lvl w:ilvl="4" w:tplc="04100019" w:tentative="1">
+      <w:start w:val="1"/>
+      <w:numFmt w:val="lowerLetter"/>
+      <w:lvlText w:val="%5."/>
+      <w:lvlJc w:val="left"/>
+      <w:pPr>
+        <w:ind w:left="3600" w:hanging="360"/>
+      </w:pPr>
+    </w:lvl>
+    <w:lvl w:ilvl="5" w:tplc="0410001B" w:tentative="1">
+      <w:start w:val="1"/>
+      <w:numFmt w:val="lowerRoman"/>
+      <w:lvlText w:val="%6."/>
+      <w:lvlJc w:val="right"/>
+      <w:pPr>
+        <w:ind w:left="4320" w:hanging="180"/>
+      </w:pPr>
+    </w:lvl>
+    <w:lvl w:ilvl="6" w:tplc="0410000F" w:tentative="1">
+      <w:start w:val="1"/>
+      <w:numFmt w:val="decimal"/>
+      <w:lvlText w:val="%7."/>
+      <w:lvlJc w:val="left"/>
+      <w:pPr>
+        <w:ind w:left="5040" w:hanging="360"/>
+      </w:pPr>
+    </w:lvl>
+    <w:lvl w:ilvl="7" w:tplc="04100019" w:tentative="1">
+      <w:start w:val="1"/>
+      <w:numFmt w:val="lowerLetter"/>
+      <w:lvlText w:val="%8."/>
+      <w:lvlJc w:val="left"/>
+      <w:pPr>
+        <w:ind w:left="5760" w:hanging="360"/>
+      </w:pPr>
+    </w:lvl>
+    <w:lvl w:ilvl="8" w:tplc="0410001B" w:tentative="1">
+      <w:start w:val="1"/>
+      <w:numFmt w:val="lowerRoman"/>
+      <w:lvlText w:val="%9."/>
+      <w:lvlJc w:val="right"/>
+      <w:pPr>
+        <w:ind w:left="6480" w:hanging="180"/>
+      </w:pPr>
+    </w:lvl>
+  </w:abstractNum>
+  <w:abstractNum w:abstractNumId="9" w15:restartNumberingAfterBreak="0">
     <w:nsid w:val="50F6297A"/>
     <w:multiLevelType w:val="hybridMultilevel"/>
     <w:tmpl w:val="6BB0ABD4"/>
@@ -4016,7 +5001,7 @@
       </w:pPr>
     </w:lvl>
   </w:abstractNum>
-  <w:abstractNum w:abstractNumId="4" w15:restartNumberingAfterBreak="0">
+  <w:abstractNum w:abstractNumId="10" w15:restartNumberingAfterBreak="0">
     <w:nsid w:val="5CD778AD"/>
     <w:multiLevelType w:val="multilevel"/>
     <w:tmpl w:val="DC1CE17A"/>
@@ -4137,7 +5122,7 @@
       </w:rPr>
     </w:lvl>
   </w:abstractNum>
-  <w:abstractNum w:abstractNumId="5" w15:restartNumberingAfterBreak="0">
+  <w:abstractNum w:abstractNumId="11" w15:restartNumberingAfterBreak="0">
     <w:nsid w:val="66D13404"/>
     <w:multiLevelType w:val="hybridMultilevel"/>
     <w:tmpl w:val="62D28296"/>
@@ -4250,7 +5235,7 @@
       </w:rPr>
     </w:lvl>
   </w:abstractNum>
-  <w:abstractNum w:abstractNumId="6" w15:restartNumberingAfterBreak="0">
+  <w:abstractNum w:abstractNumId="12" w15:restartNumberingAfterBreak="0">
     <w:nsid w:val="6B8061D0"/>
     <w:multiLevelType w:val="hybridMultilevel"/>
     <w:tmpl w:val="6CAA1936"/>
@@ -4363,7 +5348,7 @@
       </w:rPr>
     </w:lvl>
   </w:abstractNum>
-  <w:abstractNum w:abstractNumId="7" w15:restartNumberingAfterBreak="0">
+  <w:abstractNum w:abstractNumId="13" w15:restartNumberingAfterBreak="0">
     <w:nsid w:val="6CB05BE0"/>
     <w:multiLevelType w:val="hybridMultilevel"/>
     <w:tmpl w:val="8506DA80"/>
@@ -4476,7 +5461,7 @@
       </w:rPr>
     </w:lvl>
   </w:abstractNum>
-  <w:abstractNum w:abstractNumId="8" w15:restartNumberingAfterBreak="0">
+  <w:abstractNum w:abstractNumId="14" w15:restartNumberingAfterBreak="0">
     <w:nsid w:val="6D743FD1"/>
     <w:multiLevelType w:val="multilevel"/>
     <w:tmpl w:val="420E9A52"/>
@@ -4597,120 +5582,120 @@
       </w:rPr>
     </w:lvl>
   </w:abstractNum>
-  <w:abstractNum w:abstractNumId="9" w15:restartNumberingAfterBreak="0">
+  <w:abstractNum w:abstractNumId="15" w15:restartNumberingAfterBreak="0">
     <w:nsid w:val="7D4518EF"/>
     <w:multiLevelType w:val="hybridMultilevel"/>
-    <w:tmpl w:val="80ACE2B8"/>
-    <w:lvl w:ilvl="0" w:tplc="04100001">
+    <w:tmpl w:val="EE42E220"/>
+    <w:lvl w:ilvl="0" w:tplc="0410000F">
+      <w:start w:val="1"/>
+      <w:numFmt w:val="decimal"/>
+      <w:lvlText w:val="%1."/>
+      <w:lvlJc w:val="left"/>
+      <w:pPr>
+        <w:ind w:left="720" w:hanging="360"/>
+      </w:pPr>
+      <w:rPr>
+        <w:rFonts w:hint="default"/>
+      </w:rPr>
+    </w:lvl>
+    <w:lvl w:ilvl="1" w:tplc="04100003" w:tentative="1">
+      <w:start w:val="1"/>
+      <w:numFmt w:val="bullet"/>
+      <w:lvlText w:val="o"/>
+      <w:lvlJc w:val="left"/>
+      <w:pPr>
+        <w:ind w:left="1440" w:hanging="360"/>
+      </w:pPr>
+      <w:rPr>
+        <w:rFonts w:ascii="Courier New" w:hAnsi="Courier New" w:cs="Courier New" w:hint="default"/>
+      </w:rPr>
+    </w:lvl>
+    <w:lvl w:ilvl="2" w:tplc="04100005" w:tentative="1">
+      <w:start w:val="1"/>
+      <w:numFmt w:val="bullet"/>
+      <w:lvlText w:val=""/>
+      <w:lvlJc w:val="left"/>
+      <w:pPr>
+        <w:ind w:left="2160" w:hanging="360"/>
+      </w:pPr>
+      <w:rPr>
+        <w:rFonts w:ascii="Wingdings" w:hAnsi="Wingdings" w:hint="default"/>
+      </w:rPr>
+    </w:lvl>
+    <w:lvl w:ilvl="3" w:tplc="04100001" w:tentative="1">
       <w:start w:val="1"/>
       <w:numFmt w:val="bullet"/>
       <w:lvlText w:val=""/>
       <w:lvlJc w:val="left"/>
       <w:pPr>
-        <w:ind w:left="720" w:hanging="360"/>
+        <w:ind w:left="2880" w:hanging="360"/>
       </w:pPr>
       <w:rPr>
         <w:rFonts w:ascii="Symbol" w:hAnsi="Symbol" w:hint="default"/>
       </w:rPr>
     </w:lvl>
-    <w:lvl w:ilvl="1" w:tplc="04100003" w:tentative="1">
+    <w:lvl w:ilvl="4" w:tplc="04100003" w:tentative="1">
       <w:start w:val="1"/>
       <w:numFmt w:val="bullet"/>
       <w:lvlText w:val="o"/>
       <w:lvlJc w:val="left"/>
       <w:pPr>
-        <w:ind w:left="1440" w:hanging="360"/>
+        <w:ind w:left="3600" w:hanging="360"/>
       </w:pPr>
       <w:rPr>
         <w:rFonts w:ascii="Courier New" w:hAnsi="Courier New" w:cs="Courier New" w:hint="default"/>
       </w:rPr>
     </w:lvl>
-    <w:lvl w:ilvl="2" w:tplc="04100005" w:tentative="1">
+    <w:lvl w:ilvl="5" w:tplc="04100005" w:tentative="1">
       <w:start w:val="1"/>
       <w:numFmt w:val="bullet"/>
       <w:lvlText w:val=""/>
       <w:lvlJc w:val="left"/>
       <w:pPr>
-        <w:ind w:left="2160" w:hanging="360"/>
+        <w:ind w:left="4320" w:hanging="360"/>
       </w:pPr>
       <w:rPr>
         <w:rFonts w:ascii="Wingdings" w:hAnsi="Wingdings" w:hint="default"/>
       </w:rPr>
     </w:lvl>
-    <w:lvl w:ilvl="3" w:tplc="04100001" w:tentative="1">
+    <w:lvl w:ilvl="6" w:tplc="04100001" w:tentative="1">
       <w:start w:val="1"/>
       <w:numFmt w:val="bullet"/>
       <w:lvlText w:val=""/>
       <w:lvlJc w:val="left"/>
       <w:pPr>
-        <w:ind w:left="2880" w:hanging="360"/>
+        <w:ind w:left="5040" w:hanging="360"/>
       </w:pPr>
       <w:rPr>
         <w:rFonts w:ascii="Symbol" w:hAnsi="Symbol" w:hint="default"/>
       </w:rPr>
     </w:lvl>
-    <w:lvl w:ilvl="4" w:tplc="04100003" w:tentative="1">
+    <w:lvl w:ilvl="7" w:tplc="04100003" w:tentative="1">
       <w:start w:val="1"/>
       <w:numFmt w:val="bullet"/>
       <w:lvlText w:val="o"/>
       <w:lvlJc w:val="left"/>
       <w:pPr>
-        <w:ind w:left="3600" w:hanging="360"/>
+        <w:ind w:left="5760" w:hanging="360"/>
       </w:pPr>
       <w:rPr>
         <w:rFonts w:ascii="Courier New" w:hAnsi="Courier New" w:cs="Courier New" w:hint="default"/>
       </w:rPr>
     </w:lvl>
-    <w:lvl w:ilvl="5" w:tplc="04100005" w:tentative="1">
+    <w:lvl w:ilvl="8" w:tplc="04100005" w:tentative="1">
       <w:start w:val="1"/>
       <w:numFmt w:val="bullet"/>
       <w:lvlText w:val=""/>
       <w:lvlJc w:val="left"/>
       <w:pPr>
-        <w:ind w:left="4320" w:hanging="360"/>
+        <w:ind w:left="6480" w:hanging="360"/>
       </w:pPr>
       <w:rPr>
         <w:rFonts w:ascii="Wingdings" w:hAnsi="Wingdings" w:hint="default"/>
       </w:rPr>
     </w:lvl>
-    <w:lvl w:ilvl="6" w:tplc="04100001" w:tentative="1">
-      <w:start w:val="1"/>
-      <w:numFmt w:val="bullet"/>
-      <w:lvlText w:val=""/>
-      <w:lvlJc w:val="left"/>
-      <w:pPr>
-        <w:ind w:left="5040" w:hanging="360"/>
-      </w:pPr>
-      <w:rPr>
-        <w:rFonts w:ascii="Symbol" w:hAnsi="Symbol" w:hint="default"/>
-      </w:rPr>
-    </w:lvl>
-    <w:lvl w:ilvl="7" w:tplc="04100003" w:tentative="1">
-      <w:start w:val="1"/>
-      <w:numFmt w:val="bullet"/>
-      <w:lvlText w:val="o"/>
-      <w:lvlJc w:val="left"/>
-      <w:pPr>
-        <w:ind w:left="5760" w:hanging="360"/>
-      </w:pPr>
-      <w:rPr>
-        <w:rFonts w:ascii="Courier New" w:hAnsi="Courier New" w:cs="Courier New" w:hint="default"/>
-      </w:rPr>
-    </w:lvl>
-    <w:lvl w:ilvl="8" w:tplc="04100005" w:tentative="1">
-      <w:start w:val="1"/>
-      <w:numFmt w:val="bullet"/>
-      <w:lvlText w:val=""/>
-      <w:lvlJc w:val="left"/>
-      <w:pPr>
-        <w:ind w:left="6480" w:hanging="360"/>
-      </w:pPr>
-      <w:rPr>
-        <w:rFonts w:ascii="Wingdings" w:hAnsi="Wingdings" w:hint="default"/>
-      </w:rPr>
-    </w:lvl>
   </w:abstractNum>
-  <w:abstractNum w:abstractNumId="10" w15:restartNumberingAfterBreak="0">
+  <w:abstractNum w:abstractNumId="16" w15:restartNumberingAfterBreak="0">
     <w:nsid w:val="7F801AAD"/>
     <w:multiLevelType w:val="hybridMultilevel"/>
     <w:tmpl w:val="30661B06"/>
@@ -4824,37 +5809,55 @@
     </w:lvl>
   </w:abstractNum>
   <w:num w:numId="1">
-    <w:abstractNumId w:val="4"/>
+    <w:abstractNumId w:val="10"/>
   </w:num>
   <w:num w:numId="2">
-    <w:abstractNumId w:val="3"/>
+    <w:abstractNumId w:val="9"/>
   </w:num>
   <w:num w:numId="3">
-    <w:abstractNumId w:val="8"/>
+    <w:abstractNumId w:val="14"/>
   </w:num>
   <w:num w:numId="4">
+    <w:abstractNumId w:val="13"/>
+  </w:num>
+  <w:num w:numId="5">
     <w:abstractNumId w:val="7"/>
   </w:num>
-  <w:num w:numId="5">
-    <w:abstractNumId w:val="2"/>
-  </w:num>
   <w:num w:numId="6">
-    <w:abstractNumId w:val="5"/>
+    <w:abstractNumId w:val="11"/>
   </w:num>
   <w:num w:numId="7">
-    <w:abstractNumId w:val="10"/>
+    <w:abstractNumId w:val="16"/>
   </w:num>
   <w:num w:numId="8">
-    <w:abstractNumId w:val="9"/>
+    <w:abstractNumId w:val="15"/>
   </w:num>
   <w:num w:numId="9">
     <w:abstractNumId w:val="1"/>
   </w:num>
   <w:num w:numId="10">
-    <w:abstractNumId w:val="6"/>
+    <w:abstractNumId w:val="12"/>
   </w:num>
   <w:num w:numId="11">
     <w:abstractNumId w:val="0"/>
+  </w:num>
+  <w:num w:numId="12">
+    <w:abstractNumId w:val="5"/>
+  </w:num>
+  <w:num w:numId="13">
+    <w:abstractNumId w:val="4"/>
+  </w:num>
+  <w:num w:numId="14">
+    <w:abstractNumId w:val="6"/>
+  </w:num>
+  <w:num w:numId="15">
+    <w:abstractNumId w:val="3"/>
+  </w:num>
+  <w:num w:numId="16">
+    <w:abstractNumId w:val="2"/>
+  </w:num>
+  <w:num w:numId="17">
+    <w:abstractNumId w:val="8"/>
   </w:num>
 </w:numbering>
 </file>
@@ -5305,6 +6308,7 @@
   <w:style w:type="character" w:default="1" w:styleId="Carpredefinitoparagrafo">
     <w:name w:val="Default Paragraph Font"/>
     <w:uiPriority w:val="1"/>
+    <w:semiHidden/>
     <w:unhideWhenUsed/>
   </w:style>
   <w:style w:type="table" w:default="1" w:styleId="Tabellanormale">
@@ -5851,7 +6855,7 @@
 </file>
 
 <file path=customXml/itemProps1.xml><?xml version="1.0" encoding="utf-8"?>
-<ds:datastoreItem xmlns:ds="http://schemas.openxmlformats.org/officeDocument/2006/customXml" ds:itemID="{91D03DBB-DB17-4066-B7AA-469829B0644B}">
+<ds:datastoreItem xmlns:ds="http://schemas.openxmlformats.org/officeDocument/2006/customXml" ds:itemID="{DE2F11C7-4A69-493B-8F77-1FC11A0B9EA6}">
   <ds:schemaRefs>
     <ds:schemaRef ds:uri="http://schemas.openxmlformats.org/officeDocument/2006/bibliography"/>
   </ds:schemaRefs>

</xml_diff>